<commit_message>
Den Glade Piraten - Krav
</commit_message>
<xml_diff>
--- a/AF2.1 Tilldelning av båtplats.docx
+++ b/AF2.1 Tilldelning av båtplats.docx
@@ -40,9 +40,19 @@
       <w:pPr>
         <w:rPr>
           <w:rFonts w:ascii="Times New Roman" w:hAnsi="Times New Roman" w:cs="Times New Roman"/>
-          <w:b/>
-          <w:sz w:val="28"/>
-          <w:szCs w:val="28"/>
+        </w:rPr>
+      </w:pPr>
+      <w:r>
+        <w:rPr>
+          <w:rFonts w:ascii="Times New Roman" w:hAnsi="Times New Roman" w:cs="Times New Roman"/>
+        </w:rPr>
+        <w:t>Vid behov kan utdelningen vidarebefordras till säkerhetstjänst.</w:t>
+      </w:r>
+    </w:p>
+    <w:p>
+      <w:pPr>
+        <w:rPr>
+          <w:rFonts w:ascii="Times New Roman" w:hAnsi="Times New Roman" w:cs="Times New Roman"/>
         </w:rPr>
       </w:pPr>
     </w:p>
@@ -252,7 +262,19 @@
         <w:rPr>
           <w:rFonts w:ascii="Times New Roman" w:hAnsi="Times New Roman" w:cs="Times New Roman"/>
         </w:rPr>
-        <w:t>Sekreteraren väljer i systemet att börja dela ut båtplatser.</w:t>
+        <w:t>Sekreter</w:t>
+      </w:r>
+      <w:r>
+        <w:rPr>
+          <w:rFonts w:ascii="Times New Roman" w:hAnsi="Times New Roman" w:cs="Times New Roman"/>
+        </w:rPr>
+        <w:t>aren väljer i systemet att</w:t>
+      </w:r>
+      <w:r>
+        <w:rPr>
+          <w:rFonts w:ascii="Times New Roman" w:hAnsi="Times New Roman" w:cs="Times New Roman"/>
+        </w:rPr>
+        <w:t xml:space="preserve"> dela ut båtplatser.</w:t>
       </w:r>
     </w:p>
     <w:p>
@@ -306,8 +328,22 @@
         <w:rPr>
           <w:rFonts w:ascii="Times New Roman" w:hAnsi="Times New Roman" w:cs="Times New Roman"/>
         </w:rPr>
-        <w:t>Systemet uppdaterar och sparar informationen efter varje val.</w:t>
-      </w:r>
+        <w:t xml:space="preserve">Systemet </w:t>
+      </w:r>
+      <w:r>
+        <w:rPr>
+          <w:rFonts w:ascii="Times New Roman" w:hAnsi="Times New Roman" w:cs="Times New Roman"/>
+        </w:rPr>
+        <w:t>jämför information från Nationella båtregistret med information om båtplats</w:t>
+      </w:r>
+      <w:r>
+        <w:rPr>
+          <w:rFonts w:ascii="Times New Roman" w:hAnsi="Times New Roman" w:cs="Times New Roman"/>
+        </w:rPr>
+        <w:t>. Ändringar uppdateras och sparas kontinuerligt.</w:t>
+      </w:r>
+      <w:bookmarkStart w:id="0" w:name="_GoBack"/>
+      <w:bookmarkEnd w:id="0"/>
     </w:p>
     <w:p>
       <w:pPr>
@@ -342,13 +378,19 @@
         <w:rPr>
           <w:rFonts w:ascii="Times New Roman" w:hAnsi="Times New Roman" w:cs="Times New Roman"/>
         </w:rPr>
-        <w:t>Systemet visar hur utdeln</w:t>
-      </w:r>
-      <w:r>
-        <w:rPr>
-          <w:rFonts w:ascii="Times New Roman" w:hAnsi="Times New Roman" w:cs="Times New Roman"/>
-        </w:rPr>
-        <w:t>ingen ser ut.</w:t>
+        <w:t xml:space="preserve">Systemet </w:t>
+      </w:r>
+      <w:r>
+        <w:rPr>
+          <w:rFonts w:ascii="Times New Roman" w:hAnsi="Times New Roman" w:cs="Times New Roman"/>
+        </w:rPr>
+        <w:t>bekräftar att informationen är sparad och visar den slutliga utdelningen</w:t>
+      </w:r>
+      <w:r>
+        <w:rPr>
+          <w:rFonts w:ascii="Times New Roman" w:hAnsi="Times New Roman" w:cs="Times New Roman"/>
+        </w:rPr>
+        <w:t>.</w:t>
       </w:r>
     </w:p>
     <w:p>
@@ -372,6 +414,12 @@
         <w:rPr>
           <w:rFonts w:ascii="Times New Roman" w:hAnsi="Times New Roman" w:cs="Times New Roman"/>
         </w:rPr>
+        <w:t xml:space="preserve"> bekräftar och</w:t>
+      </w:r>
+      <w:r>
+        <w:rPr>
+          <w:rFonts w:ascii="Times New Roman" w:hAnsi="Times New Roman" w:cs="Times New Roman"/>
+        </w:rPr>
         <w:t xml:space="preserve"> </w:t>
       </w:r>
       <w:r>
@@ -454,6 +502,7 @@
         <w:rPr>
           <w:rFonts w:ascii="Times New Roman" w:hAnsi="Times New Roman" w:cs="Times New Roman"/>
         </w:rPr>
+        <w:lastRenderedPageBreak/>
         <w:t xml:space="preserve">Systemet meddelar att ett fel uppstod och ber </w:t>
       </w:r>
       <w:r>
@@ -504,7 +553,19 @@
         <w:rPr>
           <w:rFonts w:ascii="Times New Roman" w:hAnsi="Times New Roman" w:cs="Times New Roman"/>
         </w:rPr>
-        <w:t>4a Systemet kan inte spara gjorda ändringar.</w:t>
+        <w:t>4</w:t>
+      </w:r>
+      <w:r>
+        <w:rPr>
+          <w:rFonts w:ascii="Times New Roman" w:hAnsi="Times New Roman" w:cs="Times New Roman"/>
+        </w:rPr>
+        <w:t xml:space="preserve">a </w:t>
+      </w:r>
+      <w:r>
+        <w:rPr>
+          <w:rFonts w:ascii="Times New Roman" w:hAnsi="Times New Roman" w:cs="Times New Roman"/>
+        </w:rPr>
+        <w:t>Båt placeras på olämplig plats</w:t>
       </w:r>
     </w:p>
     <w:p>
@@ -522,11 +583,43 @@
         <w:rPr>
           <w:rFonts w:ascii="Times New Roman" w:hAnsi="Times New Roman" w:cs="Times New Roman"/>
         </w:rPr>
-        <w:lastRenderedPageBreak/>
-        <w:t>Systemet meddelar att det inte gick att spara gjorda ändringar och ber sekreteraren kontrollera sin nätverksanslutning.</w:t>
-      </w:r>
-      <w:bookmarkStart w:id="0" w:name="_GoBack"/>
-      <w:bookmarkEnd w:id="0"/>
+        <w:t>Systemet meddelar att båten placerats på olämplig plats.</w:t>
+      </w:r>
+    </w:p>
+    <w:p>
+      <w:pPr>
+        <w:pStyle w:val="ListParagraph"/>
+        <w:numPr>
+          <w:ilvl w:val="0"/>
+          <w:numId w:val="7"/>
+        </w:numPr>
+        <w:rPr>
+          <w:rFonts w:ascii="Times New Roman" w:hAnsi="Times New Roman" w:cs="Times New Roman"/>
+        </w:rPr>
+      </w:pPr>
+      <w:r>
+        <w:rPr>
+          <w:rFonts w:ascii="Times New Roman" w:hAnsi="Times New Roman" w:cs="Times New Roman"/>
+        </w:rPr>
+        <w:t>Sekreteraren får möjlighet att rätta felet.</w:t>
+      </w:r>
+    </w:p>
+    <w:p>
+      <w:pPr>
+        <w:pStyle w:val="ListParagraph"/>
+        <w:ind w:left="1664"/>
+        <w:rPr>
+          <w:rFonts w:ascii="Times New Roman" w:hAnsi="Times New Roman" w:cs="Times New Roman"/>
+          <w:i/>
+        </w:rPr>
+      </w:pPr>
+      <w:r>
+        <w:rPr>
+          <w:rFonts w:ascii="Times New Roman" w:hAnsi="Times New Roman" w:cs="Times New Roman"/>
+          <w:i/>
+        </w:rPr>
+        <w:t>Fortsätt till steg 5.</w:t>
+      </w:r>
     </w:p>
     <w:p>
       <w:pPr>
@@ -539,7 +632,13 @@
         <w:rPr>
           <w:rFonts w:ascii="Times New Roman" w:hAnsi="Times New Roman" w:cs="Times New Roman"/>
         </w:rPr>
-        <w:t>5a Sekreteraren placerar två eller fler båtar på samma plats</w:t>
+        <w:t>4b</w:t>
+      </w:r>
+      <w:r>
+        <w:rPr>
+          <w:rFonts w:ascii="Times New Roman" w:hAnsi="Times New Roman" w:cs="Times New Roman"/>
+        </w:rPr>
+        <w:t xml:space="preserve"> Sekreteraren placerar två eller fler båtar på samma plats</w:t>
       </w:r>
     </w:p>
     <w:p>
@@ -584,14 +683,76 @@
         <w:ind w:left="1665"/>
         <w:rPr>
           <w:rFonts w:ascii="Times New Roman" w:hAnsi="Times New Roman" w:cs="Times New Roman"/>
-        </w:rPr>
-      </w:pPr>
-      <w:r>
-        <w:rPr>
-          <w:rFonts w:ascii="Times New Roman" w:hAnsi="Times New Roman" w:cs="Times New Roman"/>
           <w:i/>
         </w:rPr>
-        <w:t>Gå till steg 6.</w:t>
+      </w:pPr>
+      <w:r>
+        <w:rPr>
+          <w:rFonts w:ascii="Times New Roman" w:hAnsi="Times New Roman" w:cs="Times New Roman"/>
+          <w:i/>
+        </w:rPr>
+        <w:t>Fortsätt till steg 5.</w:t>
+      </w:r>
+    </w:p>
+    <w:p>
+      <w:pPr>
+        <w:ind w:left="360"/>
+        <w:rPr>
+          <w:rFonts w:ascii="Times New Roman" w:hAnsi="Times New Roman" w:cs="Times New Roman"/>
+        </w:rPr>
+      </w:pPr>
+      <w:r>
+        <w:rPr>
+          <w:rFonts w:ascii="Times New Roman" w:hAnsi="Times New Roman" w:cs="Times New Roman"/>
+        </w:rPr>
+        <w:t xml:space="preserve">6a </w:t>
+      </w:r>
+      <w:r>
+        <w:rPr>
+          <w:rFonts w:ascii="Times New Roman" w:hAnsi="Times New Roman" w:cs="Times New Roman"/>
+        </w:rPr>
+        <w:t>Informationen kan inte sparas.</w:t>
+      </w:r>
+    </w:p>
+    <w:p>
+      <w:pPr>
+        <w:pStyle w:val="ListParagraph"/>
+        <w:numPr>
+          <w:ilvl w:val="0"/>
+          <w:numId w:val="18"/>
+        </w:numPr>
+        <w:rPr>
+          <w:rFonts w:ascii="Times New Roman" w:hAnsi="Times New Roman" w:cs="Times New Roman"/>
+        </w:rPr>
+      </w:pPr>
+      <w:r>
+        <w:rPr>
+          <w:rFonts w:ascii="Times New Roman" w:hAnsi="Times New Roman" w:cs="Times New Roman"/>
+        </w:rPr>
+        <w:t xml:space="preserve">Systemet meddelar att informationen inte kan sparas och </w:t>
+      </w:r>
+      <w:r>
+        <w:rPr>
+          <w:rFonts w:ascii="Times New Roman" w:hAnsi="Times New Roman" w:cs="Times New Roman"/>
+        </w:rPr>
+        <w:t>uppmanar sekreteraren att försöka igen senare.</w:t>
+      </w:r>
+    </w:p>
+    <w:p>
+      <w:pPr>
+        <w:pStyle w:val="ListParagraph"/>
+        <w:ind w:left="1664"/>
+        <w:rPr>
+          <w:rFonts w:ascii="Times New Roman" w:hAnsi="Times New Roman" w:cs="Times New Roman"/>
+          <w:i/>
+        </w:rPr>
+      </w:pPr>
+      <w:r>
+        <w:rPr>
+          <w:rFonts w:ascii="Times New Roman" w:hAnsi="Times New Roman" w:cs="Times New Roman"/>
+          <w:i/>
+        </w:rPr>
+        <w:t>Användningsfallet avslutas.</w:t>
       </w:r>
     </w:p>
     <w:p>
@@ -629,7 +790,19 @@
         <w:rPr>
           <w:rFonts w:ascii="Times New Roman" w:hAnsi="Times New Roman" w:cs="Times New Roman"/>
         </w:rPr>
-        <w:t>Systemet kunde inte slutföra åtgärden och ber sekreteraren att försöka senare.</w:t>
+        <w:t>Systemet kund</w:t>
+      </w:r>
+      <w:r>
+        <w:rPr>
+          <w:rFonts w:ascii="Times New Roman" w:hAnsi="Times New Roman" w:cs="Times New Roman"/>
+        </w:rPr>
+        <w:t>e inte slutföra åtgärden och uppmanar</w:t>
+      </w:r>
+      <w:r>
+        <w:rPr>
+          <w:rFonts w:ascii="Times New Roman" w:hAnsi="Times New Roman" w:cs="Times New Roman"/>
+        </w:rPr>
+        <w:t xml:space="preserve"> sekreteraren att försöka senare.</w:t>
       </w:r>
     </w:p>
     <w:p>
@@ -840,6 +1013,95 @@
     </w:lvl>
   </w:abstractNum>
   <w:abstractNum w:abstractNumId="2">
+    <w:nsid w:val="0E9B71DE"/>
+    <w:multiLevelType w:val="hybridMultilevel"/>
+    <w:tmpl w:val="0234DF28"/>
+    <w:lvl w:ilvl="0" w:tplc="041D000F">
+      <w:start w:val="1"/>
+      <w:numFmt w:val="decimal"/>
+      <w:lvlText w:val="%1."/>
+      <w:lvlJc w:val="left"/>
+      <w:pPr>
+        <w:ind w:left="720" w:hanging="360"/>
+      </w:pPr>
+      <w:rPr>
+        <w:rFonts w:hint="default"/>
+      </w:rPr>
+    </w:lvl>
+    <w:lvl w:ilvl="1" w:tplc="041D0019" w:tentative="1">
+      <w:start w:val="1"/>
+      <w:numFmt w:val="lowerLetter"/>
+      <w:lvlText w:val="%2."/>
+      <w:lvlJc w:val="left"/>
+      <w:pPr>
+        <w:ind w:left="1440" w:hanging="360"/>
+      </w:pPr>
+    </w:lvl>
+    <w:lvl w:ilvl="2" w:tplc="041D001B" w:tentative="1">
+      <w:start w:val="1"/>
+      <w:numFmt w:val="lowerRoman"/>
+      <w:lvlText w:val="%3."/>
+      <w:lvlJc w:val="right"/>
+      <w:pPr>
+        <w:ind w:left="2160" w:hanging="180"/>
+      </w:pPr>
+    </w:lvl>
+    <w:lvl w:ilvl="3" w:tplc="041D000F" w:tentative="1">
+      <w:start w:val="1"/>
+      <w:numFmt w:val="decimal"/>
+      <w:lvlText w:val="%4."/>
+      <w:lvlJc w:val="left"/>
+      <w:pPr>
+        <w:ind w:left="2880" w:hanging="360"/>
+      </w:pPr>
+    </w:lvl>
+    <w:lvl w:ilvl="4" w:tplc="041D0019" w:tentative="1">
+      <w:start w:val="1"/>
+      <w:numFmt w:val="lowerLetter"/>
+      <w:lvlText w:val="%5."/>
+      <w:lvlJc w:val="left"/>
+      <w:pPr>
+        <w:ind w:left="3600" w:hanging="360"/>
+      </w:pPr>
+    </w:lvl>
+    <w:lvl w:ilvl="5" w:tplc="041D001B" w:tentative="1">
+      <w:start w:val="1"/>
+      <w:numFmt w:val="lowerRoman"/>
+      <w:lvlText w:val="%6."/>
+      <w:lvlJc w:val="right"/>
+      <w:pPr>
+        <w:ind w:left="4320" w:hanging="180"/>
+      </w:pPr>
+    </w:lvl>
+    <w:lvl w:ilvl="6" w:tplc="041D000F" w:tentative="1">
+      <w:start w:val="1"/>
+      <w:numFmt w:val="decimal"/>
+      <w:lvlText w:val="%7."/>
+      <w:lvlJc w:val="left"/>
+      <w:pPr>
+        <w:ind w:left="5040" w:hanging="360"/>
+      </w:pPr>
+    </w:lvl>
+    <w:lvl w:ilvl="7" w:tplc="041D0019" w:tentative="1">
+      <w:start w:val="1"/>
+      <w:numFmt w:val="lowerLetter"/>
+      <w:lvlText w:val="%8."/>
+      <w:lvlJc w:val="left"/>
+      <w:pPr>
+        <w:ind w:left="5760" w:hanging="360"/>
+      </w:pPr>
+    </w:lvl>
+    <w:lvl w:ilvl="8" w:tplc="041D001B" w:tentative="1">
+      <w:start w:val="1"/>
+      <w:numFmt w:val="lowerRoman"/>
+      <w:lvlText w:val="%9."/>
+      <w:lvlJc w:val="right"/>
+      <w:pPr>
+        <w:ind w:left="6480" w:hanging="180"/>
+      </w:pPr>
+    </w:lvl>
+  </w:abstractNum>
+  <w:abstractNum w:abstractNumId="3">
     <w:nsid w:val="0FED366F"/>
     <w:multiLevelType w:val="hybridMultilevel"/>
     <w:tmpl w:val="94F278B4"/>
@@ -928,7 +1190,7 @@
       </w:pPr>
     </w:lvl>
   </w:abstractNum>
-  <w:abstractNum w:abstractNumId="3">
+  <w:abstractNum w:abstractNumId="4">
     <w:nsid w:val="1948137E"/>
     <w:multiLevelType w:val="hybridMultilevel"/>
     <w:tmpl w:val="7D78F132"/>
@@ -1017,7 +1279,7 @@
       </w:pPr>
     </w:lvl>
   </w:abstractNum>
-  <w:abstractNum w:abstractNumId="4">
+  <w:abstractNum w:abstractNumId="5">
     <w:nsid w:val="26B65AB9"/>
     <w:multiLevelType w:val="hybridMultilevel"/>
     <w:tmpl w:val="F6BE698C"/>
@@ -1106,7 +1368,7 @@
       </w:pPr>
     </w:lvl>
   </w:abstractNum>
-  <w:abstractNum w:abstractNumId="5">
+  <w:abstractNum w:abstractNumId="6">
     <w:nsid w:val="2D2C3DB6"/>
     <w:multiLevelType w:val="hybridMultilevel"/>
     <w:tmpl w:val="E62E2DC2"/>
@@ -1195,7 +1457,7 @@
       </w:pPr>
     </w:lvl>
   </w:abstractNum>
-  <w:abstractNum w:abstractNumId="6">
+  <w:abstractNum w:abstractNumId="7">
     <w:nsid w:val="31C17CC5"/>
     <w:multiLevelType w:val="hybridMultilevel"/>
     <w:tmpl w:val="DFC04F3E"/>
@@ -1284,7 +1546,7 @@
       </w:pPr>
     </w:lvl>
   </w:abstractNum>
-  <w:abstractNum w:abstractNumId="7">
+  <w:abstractNum w:abstractNumId="8">
     <w:nsid w:val="3C23439F"/>
     <w:multiLevelType w:val="hybridMultilevel"/>
     <w:tmpl w:val="1CDEF240"/>
@@ -1373,7 +1635,96 @@
       </w:pPr>
     </w:lvl>
   </w:abstractNum>
-  <w:abstractNum w:abstractNumId="8">
+  <w:abstractNum w:abstractNumId="9">
+    <w:nsid w:val="42933FEA"/>
+    <w:multiLevelType w:val="hybridMultilevel"/>
+    <w:tmpl w:val="1F5089DA"/>
+    <w:lvl w:ilvl="0" w:tplc="041D000F">
+      <w:start w:val="1"/>
+      <w:numFmt w:val="decimal"/>
+      <w:lvlText w:val="%1."/>
+      <w:lvlJc w:val="left"/>
+      <w:pPr>
+        <w:ind w:left="720" w:hanging="360"/>
+      </w:pPr>
+      <w:rPr>
+        <w:rFonts w:hint="default"/>
+      </w:rPr>
+    </w:lvl>
+    <w:lvl w:ilvl="1" w:tplc="041D0019" w:tentative="1">
+      <w:start w:val="1"/>
+      <w:numFmt w:val="lowerLetter"/>
+      <w:lvlText w:val="%2."/>
+      <w:lvlJc w:val="left"/>
+      <w:pPr>
+        <w:ind w:left="1440" w:hanging="360"/>
+      </w:pPr>
+    </w:lvl>
+    <w:lvl w:ilvl="2" w:tplc="041D001B" w:tentative="1">
+      <w:start w:val="1"/>
+      <w:numFmt w:val="lowerRoman"/>
+      <w:lvlText w:val="%3."/>
+      <w:lvlJc w:val="right"/>
+      <w:pPr>
+        <w:ind w:left="2160" w:hanging="180"/>
+      </w:pPr>
+    </w:lvl>
+    <w:lvl w:ilvl="3" w:tplc="041D000F" w:tentative="1">
+      <w:start w:val="1"/>
+      <w:numFmt w:val="decimal"/>
+      <w:lvlText w:val="%4."/>
+      <w:lvlJc w:val="left"/>
+      <w:pPr>
+        <w:ind w:left="2880" w:hanging="360"/>
+      </w:pPr>
+    </w:lvl>
+    <w:lvl w:ilvl="4" w:tplc="041D0019" w:tentative="1">
+      <w:start w:val="1"/>
+      <w:numFmt w:val="lowerLetter"/>
+      <w:lvlText w:val="%5."/>
+      <w:lvlJc w:val="left"/>
+      <w:pPr>
+        <w:ind w:left="3600" w:hanging="360"/>
+      </w:pPr>
+    </w:lvl>
+    <w:lvl w:ilvl="5" w:tplc="041D001B" w:tentative="1">
+      <w:start w:val="1"/>
+      <w:numFmt w:val="lowerRoman"/>
+      <w:lvlText w:val="%6."/>
+      <w:lvlJc w:val="right"/>
+      <w:pPr>
+        <w:ind w:left="4320" w:hanging="180"/>
+      </w:pPr>
+    </w:lvl>
+    <w:lvl w:ilvl="6" w:tplc="041D000F" w:tentative="1">
+      <w:start w:val="1"/>
+      <w:numFmt w:val="decimal"/>
+      <w:lvlText w:val="%7."/>
+      <w:lvlJc w:val="left"/>
+      <w:pPr>
+        <w:ind w:left="5040" w:hanging="360"/>
+      </w:pPr>
+    </w:lvl>
+    <w:lvl w:ilvl="7" w:tplc="041D0019" w:tentative="1">
+      <w:start w:val="1"/>
+      <w:numFmt w:val="lowerLetter"/>
+      <w:lvlText w:val="%8."/>
+      <w:lvlJc w:val="left"/>
+      <w:pPr>
+        <w:ind w:left="5760" w:hanging="360"/>
+      </w:pPr>
+    </w:lvl>
+    <w:lvl w:ilvl="8" w:tplc="041D001B" w:tentative="1">
+      <w:start w:val="1"/>
+      <w:numFmt w:val="lowerRoman"/>
+      <w:lvlText w:val="%9."/>
+      <w:lvlJc w:val="right"/>
+      <w:pPr>
+        <w:ind w:left="6480" w:hanging="180"/>
+      </w:pPr>
+    </w:lvl>
+  </w:abstractNum>
+  <w:abstractNum w:abstractNumId="10">
     <w:nsid w:val="43AE27A8"/>
     <w:multiLevelType w:val="hybridMultilevel"/>
     <w:tmpl w:val="368ACA5A"/>
@@ -1462,7 +1813,7 @@
       </w:pPr>
     </w:lvl>
   </w:abstractNum>
-  <w:abstractNum w:abstractNumId="9">
+  <w:abstractNum w:abstractNumId="11">
     <w:nsid w:val="4CFB0F54"/>
     <w:multiLevelType w:val="hybridMultilevel"/>
     <w:tmpl w:val="A31CEFBE"/>
@@ -1551,7 +1902,7 @@
       </w:pPr>
     </w:lvl>
   </w:abstractNum>
-  <w:abstractNum w:abstractNumId="10">
+  <w:abstractNum w:abstractNumId="12">
     <w:nsid w:val="539E11D0"/>
     <w:multiLevelType w:val="hybridMultilevel"/>
     <w:tmpl w:val="A600B5EE"/>
@@ -1640,7 +1991,7 @@
       </w:pPr>
     </w:lvl>
   </w:abstractNum>
-  <w:abstractNum w:abstractNumId="11">
+  <w:abstractNum w:abstractNumId="13">
     <w:nsid w:val="684977A1"/>
     <w:multiLevelType w:val="hybridMultilevel"/>
     <w:tmpl w:val="89F293CC"/>
@@ -1729,7 +2080,7 @@
       </w:pPr>
     </w:lvl>
   </w:abstractNum>
-  <w:abstractNum w:abstractNumId="12">
+  <w:abstractNum w:abstractNumId="14">
     <w:nsid w:val="72211C6D"/>
     <w:multiLevelType w:val="hybridMultilevel"/>
     <w:tmpl w:val="1B36488E"/>
@@ -1818,7 +2169,7 @@
       </w:pPr>
     </w:lvl>
   </w:abstractNum>
-  <w:abstractNum w:abstractNumId="13">
+  <w:abstractNum w:abstractNumId="15">
     <w:nsid w:val="75593422"/>
     <w:multiLevelType w:val="hybridMultilevel"/>
     <w:tmpl w:val="337C9670"/>
@@ -1907,8 +2258,186 @@
       </w:pPr>
     </w:lvl>
   </w:abstractNum>
+  <w:abstractNum w:abstractNumId="16">
+    <w:nsid w:val="7667227B"/>
+    <w:multiLevelType w:val="hybridMultilevel"/>
+    <w:tmpl w:val="1D7A18C2"/>
+    <w:lvl w:ilvl="0" w:tplc="90F2FD96">
+      <w:start w:val="1"/>
+      <w:numFmt w:val="decimal"/>
+      <w:lvlText w:val="%1."/>
+      <w:lvlJc w:val="left"/>
+      <w:pPr>
+        <w:ind w:left="1664" w:hanging="360"/>
+      </w:pPr>
+      <w:rPr>
+        <w:rFonts w:hint="default"/>
+      </w:rPr>
+    </w:lvl>
+    <w:lvl w:ilvl="1" w:tplc="041D0019" w:tentative="1">
+      <w:start w:val="1"/>
+      <w:numFmt w:val="lowerLetter"/>
+      <w:lvlText w:val="%2."/>
+      <w:lvlJc w:val="left"/>
+      <w:pPr>
+        <w:ind w:left="2384" w:hanging="360"/>
+      </w:pPr>
+    </w:lvl>
+    <w:lvl w:ilvl="2" w:tplc="041D001B" w:tentative="1">
+      <w:start w:val="1"/>
+      <w:numFmt w:val="lowerRoman"/>
+      <w:lvlText w:val="%3."/>
+      <w:lvlJc w:val="right"/>
+      <w:pPr>
+        <w:ind w:left="3104" w:hanging="180"/>
+      </w:pPr>
+    </w:lvl>
+    <w:lvl w:ilvl="3" w:tplc="041D000F" w:tentative="1">
+      <w:start w:val="1"/>
+      <w:numFmt w:val="decimal"/>
+      <w:lvlText w:val="%4."/>
+      <w:lvlJc w:val="left"/>
+      <w:pPr>
+        <w:ind w:left="3824" w:hanging="360"/>
+      </w:pPr>
+    </w:lvl>
+    <w:lvl w:ilvl="4" w:tplc="041D0019" w:tentative="1">
+      <w:start w:val="1"/>
+      <w:numFmt w:val="lowerLetter"/>
+      <w:lvlText w:val="%5."/>
+      <w:lvlJc w:val="left"/>
+      <w:pPr>
+        <w:ind w:left="4544" w:hanging="360"/>
+      </w:pPr>
+    </w:lvl>
+    <w:lvl w:ilvl="5" w:tplc="041D001B" w:tentative="1">
+      <w:start w:val="1"/>
+      <w:numFmt w:val="lowerRoman"/>
+      <w:lvlText w:val="%6."/>
+      <w:lvlJc w:val="right"/>
+      <w:pPr>
+        <w:ind w:left="5264" w:hanging="180"/>
+      </w:pPr>
+    </w:lvl>
+    <w:lvl w:ilvl="6" w:tplc="041D000F" w:tentative="1">
+      <w:start w:val="1"/>
+      <w:numFmt w:val="decimal"/>
+      <w:lvlText w:val="%7."/>
+      <w:lvlJc w:val="left"/>
+      <w:pPr>
+        <w:ind w:left="5984" w:hanging="360"/>
+      </w:pPr>
+    </w:lvl>
+    <w:lvl w:ilvl="7" w:tplc="041D0019" w:tentative="1">
+      <w:start w:val="1"/>
+      <w:numFmt w:val="lowerLetter"/>
+      <w:lvlText w:val="%8."/>
+      <w:lvlJc w:val="left"/>
+      <w:pPr>
+        <w:ind w:left="6704" w:hanging="360"/>
+      </w:pPr>
+    </w:lvl>
+    <w:lvl w:ilvl="8" w:tplc="041D001B" w:tentative="1">
+      <w:start w:val="1"/>
+      <w:numFmt w:val="lowerRoman"/>
+      <w:lvlText w:val="%9."/>
+      <w:lvlJc w:val="right"/>
+      <w:pPr>
+        <w:ind w:left="7424" w:hanging="180"/>
+      </w:pPr>
+    </w:lvl>
+  </w:abstractNum>
+  <w:abstractNum w:abstractNumId="17">
+    <w:nsid w:val="7D7B3102"/>
+    <w:multiLevelType w:val="hybridMultilevel"/>
+    <w:tmpl w:val="7E8C5BF0"/>
+    <w:lvl w:ilvl="0" w:tplc="041D000F">
+      <w:start w:val="1"/>
+      <w:numFmt w:val="decimal"/>
+      <w:lvlText w:val="%1."/>
+      <w:lvlJc w:val="left"/>
+      <w:pPr>
+        <w:ind w:left="720" w:hanging="360"/>
+      </w:pPr>
+      <w:rPr>
+        <w:rFonts w:hint="default"/>
+      </w:rPr>
+    </w:lvl>
+    <w:lvl w:ilvl="1" w:tplc="041D0019" w:tentative="1">
+      <w:start w:val="1"/>
+      <w:numFmt w:val="lowerLetter"/>
+      <w:lvlText w:val="%2."/>
+      <w:lvlJc w:val="left"/>
+      <w:pPr>
+        <w:ind w:left="1440" w:hanging="360"/>
+      </w:pPr>
+    </w:lvl>
+    <w:lvl w:ilvl="2" w:tplc="041D001B" w:tentative="1">
+      <w:start w:val="1"/>
+      <w:numFmt w:val="lowerRoman"/>
+      <w:lvlText w:val="%3."/>
+      <w:lvlJc w:val="right"/>
+      <w:pPr>
+        <w:ind w:left="2160" w:hanging="180"/>
+      </w:pPr>
+    </w:lvl>
+    <w:lvl w:ilvl="3" w:tplc="041D000F" w:tentative="1">
+      <w:start w:val="1"/>
+      <w:numFmt w:val="decimal"/>
+      <w:lvlText w:val="%4."/>
+      <w:lvlJc w:val="left"/>
+      <w:pPr>
+        <w:ind w:left="2880" w:hanging="360"/>
+      </w:pPr>
+    </w:lvl>
+    <w:lvl w:ilvl="4" w:tplc="041D0019" w:tentative="1">
+      <w:start w:val="1"/>
+      <w:numFmt w:val="lowerLetter"/>
+      <w:lvlText w:val="%5."/>
+      <w:lvlJc w:val="left"/>
+      <w:pPr>
+        <w:ind w:left="3600" w:hanging="360"/>
+      </w:pPr>
+    </w:lvl>
+    <w:lvl w:ilvl="5" w:tplc="041D001B" w:tentative="1">
+      <w:start w:val="1"/>
+      <w:numFmt w:val="lowerRoman"/>
+      <w:lvlText w:val="%6."/>
+      <w:lvlJc w:val="right"/>
+      <w:pPr>
+        <w:ind w:left="4320" w:hanging="180"/>
+      </w:pPr>
+    </w:lvl>
+    <w:lvl w:ilvl="6" w:tplc="041D000F" w:tentative="1">
+      <w:start w:val="1"/>
+      <w:numFmt w:val="decimal"/>
+      <w:lvlText w:val="%7."/>
+      <w:lvlJc w:val="left"/>
+      <w:pPr>
+        <w:ind w:left="5040" w:hanging="360"/>
+      </w:pPr>
+    </w:lvl>
+    <w:lvl w:ilvl="7" w:tplc="041D0019" w:tentative="1">
+      <w:start w:val="1"/>
+      <w:numFmt w:val="lowerLetter"/>
+      <w:lvlText w:val="%8."/>
+      <w:lvlJc w:val="left"/>
+      <w:pPr>
+        <w:ind w:left="5760" w:hanging="360"/>
+      </w:pPr>
+    </w:lvl>
+    <w:lvl w:ilvl="8" w:tplc="041D001B" w:tentative="1">
+      <w:start w:val="1"/>
+      <w:numFmt w:val="lowerRoman"/>
+      <w:lvlText w:val="%9."/>
+      <w:lvlJc w:val="right"/>
+      <w:pPr>
+        <w:ind w:left="6480" w:hanging="180"/>
+      </w:pPr>
+    </w:lvl>
+  </w:abstractNum>
   <w:num w:numId="1">
-    <w:abstractNumId w:val="7"/>
+    <w:abstractNumId w:val="8"/>
   </w:num>
   <w:num w:numId="2">
     <w:abstractNumId w:val="1"/>
@@ -1917,37 +2446,49 @@
     <w:abstractNumId w:val="0"/>
   </w:num>
   <w:num w:numId="4">
+    <w:abstractNumId w:val="15"/>
+  </w:num>
+  <w:num w:numId="5">
+    <w:abstractNumId w:val="14"/>
+  </w:num>
+  <w:num w:numId="6">
+    <w:abstractNumId w:val="7"/>
+  </w:num>
+  <w:num w:numId="7">
+    <w:abstractNumId w:val="5"/>
+  </w:num>
+  <w:num w:numId="8">
+    <w:abstractNumId w:val="12"/>
+  </w:num>
+  <w:num w:numId="9">
+    <w:abstractNumId w:val="11"/>
+  </w:num>
+  <w:num w:numId="10">
     <w:abstractNumId w:val="13"/>
   </w:num>
-  <w:num w:numId="5">
-    <w:abstractNumId w:val="12"/>
-  </w:num>
-  <w:num w:numId="6">
+  <w:num w:numId="11">
     <w:abstractNumId w:val="6"/>
   </w:num>
-  <w:num w:numId="7">
+  <w:num w:numId="12">
+    <w:abstractNumId w:val="10"/>
+  </w:num>
+  <w:num w:numId="13">
     <w:abstractNumId w:val="4"/>
   </w:num>
-  <w:num w:numId="8">
-    <w:abstractNumId w:val="10"/>
+  <w:num w:numId="14">
+    <w:abstractNumId w:val="3"/>
   </w:num>
-  <w:num w:numId="9">
+  <w:num w:numId="15">
     <w:abstractNumId w:val="9"/>
   </w:num>
-  <w:num w:numId="10">
-    <w:abstractNumId w:val="11"/>
+  <w:num w:numId="16">
+    <w:abstractNumId w:val="2"/>
   </w:num>
-  <w:num w:numId="11">
-    <w:abstractNumId w:val="5"/>
+  <w:num w:numId="17">
+    <w:abstractNumId w:val="17"/>
   </w:num>
-  <w:num w:numId="12">
-    <w:abstractNumId w:val="8"/>
-  </w:num>
-  <w:num w:numId="13">
-    <w:abstractNumId w:val="3"/>
-  </w:num>
-  <w:num w:numId="14">
-    <w:abstractNumId w:val="2"/>
+  <w:num w:numId="18">
+    <w:abstractNumId w:val="16"/>
   </w:num>
 </w:numbering>
 </file>

</xml_diff>